<commit_message>
Finished it all Signed-off-by: Jacob Bograd <jacob.bograd@gmail.com>
</commit_message>
<xml_diff>
--- a/Final Project table.docx
+++ b/Final Project table.docx
@@ -102,13 +102,21 @@
           <w:tcPr>
             <w:tcW w:w="2337" w:type="dxa"/>
           </w:tcPr>
-          <w:p/>
-        </w:tc>
-        <w:tc>
-          <w:tcPr>
-            <w:tcW w:w="2338" w:type="dxa"/>
-          </w:tcPr>
-          <w:p/>
+          <w:p>
+            <w:r>
+              <w:t>B244</w:t>
+            </w:r>
+          </w:p>
+        </w:tc>
+        <w:tc>
+          <w:tcPr>
+            <w:tcW w:w="2338" w:type="dxa"/>
+          </w:tcPr>
+          <w:p>
+            <w:r>
+              <w:t>1011 0010 0100 0100</w:t>
+            </w:r>
+          </w:p>
         </w:tc>
       </w:tr>
       <w:tr>
@@ -126,13 +134,21 @@
           <w:tcPr>
             <w:tcW w:w="2337" w:type="dxa"/>
           </w:tcPr>
-          <w:p/>
-        </w:tc>
-        <w:tc>
-          <w:tcPr>
-            <w:tcW w:w="2338" w:type="dxa"/>
-          </w:tcPr>
-          <w:p/>
+          <w:p>
+            <w:r>
+              <w:t>0047</w:t>
+            </w:r>
+          </w:p>
+        </w:tc>
+        <w:tc>
+          <w:tcPr>
+            <w:tcW w:w="2338" w:type="dxa"/>
+          </w:tcPr>
+          <w:p>
+            <w:r>
+              <w:t>0000 0000 0100 0111</w:t>
+            </w:r>
+          </w:p>
         </w:tc>
       </w:tr>
       <w:tr>
@@ -150,13 +166,21 @@
           <w:tcPr>
             <w:tcW w:w="2337" w:type="dxa"/>
           </w:tcPr>
-          <w:p/>
-        </w:tc>
-        <w:tc>
-          <w:tcPr>
-            <w:tcW w:w="2338" w:type="dxa"/>
-          </w:tcPr>
-          <w:p/>
+          <w:p>
+            <w:r>
+              <w:t>0C54</w:t>
+            </w:r>
+          </w:p>
+        </w:tc>
+        <w:tc>
+          <w:tcPr>
+            <w:tcW w:w="2338" w:type="dxa"/>
+          </w:tcPr>
+          <w:p>
+            <w:r>
+              <w:t>0000 11001010 0100</w:t>
+            </w:r>
+          </w:p>
         </w:tc>
       </w:tr>
       <w:tr>
@@ -174,13 +198,21 @@
           <w:tcPr>
             <w:tcW w:w="2337" w:type="dxa"/>
           </w:tcPr>
-          <w:p/>
-        </w:tc>
-        <w:tc>
-          <w:tcPr>
-            <w:tcW w:w="2338" w:type="dxa"/>
-          </w:tcPr>
-          <w:p/>
+          <w:p>
+            <w:r>
+              <w:t>38C6</w:t>
+            </w:r>
+          </w:p>
+        </w:tc>
+        <w:tc>
+          <w:tcPr>
+            <w:tcW w:w="2338" w:type="dxa"/>
+          </w:tcPr>
+          <w:p>
+            <w:r>
+              <w:t>0011 1000 1100 0110</w:t>
+            </w:r>
+          </w:p>
         </w:tc>
       </w:tr>
       <w:tr>
@@ -198,13 +230,21 @@
           <w:tcPr>
             <w:tcW w:w="2337" w:type="dxa"/>
           </w:tcPr>
-          <w:p/>
-        </w:tc>
-        <w:tc>
-          <w:tcPr>
-            <w:tcW w:w="2338" w:type="dxa"/>
-          </w:tcPr>
-          <w:p/>
+          <w:p>
+            <w:r>
+              <w:t>BEF5</w:t>
+            </w:r>
+          </w:p>
+        </w:tc>
+        <w:tc>
+          <w:tcPr>
+            <w:tcW w:w="2338" w:type="dxa"/>
+          </w:tcPr>
+          <w:p>
+            <w:r>
+              <w:t>1011 1110 1111 0101</w:t>
+            </w:r>
+          </w:p>
         </w:tc>
       </w:tr>
       <w:tr>
@@ -222,13 +262,21 @@
           <w:tcPr>
             <w:tcW w:w="2337" w:type="dxa"/>
           </w:tcPr>
-          <w:p/>
-        </w:tc>
-        <w:tc>
-          <w:tcPr>
-            <w:tcW w:w="2338" w:type="dxa"/>
-          </w:tcPr>
-          <w:p/>
+          <w:p>
+            <w:r>
+              <w:t>BDCA</w:t>
+            </w:r>
+          </w:p>
+        </w:tc>
+        <w:tc>
+          <w:tcPr>
+            <w:tcW w:w="2338" w:type="dxa"/>
+          </w:tcPr>
+          <w:p>
+            <w:r>
+              <w:t>1011 1101 1100 1010</w:t>
+            </w:r>
+          </w:p>
         </w:tc>
       </w:tr>
       <w:tr>
@@ -246,13 +294,21 @@
           <w:tcPr>
             <w:tcW w:w="2337" w:type="dxa"/>
           </w:tcPr>
-          <w:p/>
-        </w:tc>
-        <w:tc>
-          <w:tcPr>
-            <w:tcW w:w="2338" w:type="dxa"/>
-          </w:tcPr>
-          <w:p/>
+          <w:p>
+            <w:r>
+              <w:t>251F</w:t>
+            </w:r>
+          </w:p>
+        </w:tc>
+        <w:tc>
+          <w:tcPr>
+            <w:tcW w:w="2338" w:type="dxa"/>
+          </w:tcPr>
+          <w:p>
+            <w:r>
+              <w:t>0010 0101 0001 1111</w:t>
+            </w:r>
+          </w:p>
         </w:tc>
       </w:tr>
       <w:tr>
@@ -270,13 +326,21 @@
           <w:tcPr>
             <w:tcW w:w="2337" w:type="dxa"/>
           </w:tcPr>
-          <w:p/>
-        </w:tc>
-        <w:tc>
-          <w:tcPr>
-            <w:tcW w:w="2338" w:type="dxa"/>
-          </w:tcPr>
-          <w:p/>
+          <w:p>
+            <w:r>
+              <w:t>316B</w:t>
+            </w:r>
+          </w:p>
+        </w:tc>
+        <w:tc>
+          <w:tcPr>
+            <w:tcW w:w="2338" w:type="dxa"/>
+          </w:tcPr>
+          <w:p>
+            <w:r>
+              <w:t>0011 0001 0110 1011</w:t>
+            </w:r>
+          </w:p>
         </w:tc>
       </w:tr>
       <w:tr>
@@ -294,13 +358,21 @@
           <w:tcPr>
             <w:tcW w:w="2337" w:type="dxa"/>
           </w:tcPr>
-          <w:p/>
-        </w:tc>
-        <w:tc>
-          <w:tcPr>
-            <w:tcW w:w="2338" w:type="dxa"/>
-          </w:tcPr>
-          <w:p/>
+          <w:p>
+            <w:r>
+              <w:t>C138</w:t>
+            </w:r>
+          </w:p>
+        </w:tc>
+        <w:tc>
+          <w:tcPr>
+            <w:tcW w:w="2338" w:type="dxa"/>
+          </w:tcPr>
+          <w:p>
+            <w:r>
+              <w:t>1100 0001 0011 1000</w:t>
+            </w:r>
+          </w:p>
         </w:tc>
       </w:tr>
       <w:tr>
@@ -318,13 +390,21 @@
           <w:tcPr>
             <w:tcW w:w="2337" w:type="dxa"/>
           </w:tcPr>
-          <w:p/>
-        </w:tc>
-        <w:tc>
-          <w:tcPr>
-            <w:tcW w:w="2338" w:type="dxa"/>
-          </w:tcPr>
-          <w:p/>
+          <w:p>
+            <w:r>
+              <w:t>5368</w:t>
+            </w:r>
+          </w:p>
+        </w:tc>
+        <w:tc>
+          <w:tcPr>
+            <w:tcW w:w="2338" w:type="dxa"/>
+          </w:tcPr>
+          <w:p>
+            <w:r>
+              <w:t>0101 0011 0110 1000</w:t>
+            </w:r>
+          </w:p>
         </w:tc>
       </w:tr>
       <w:tr>
@@ -342,13 +422,21 @@
           <w:tcPr>
             <w:tcW w:w="2337" w:type="dxa"/>
           </w:tcPr>
-          <w:p/>
-        </w:tc>
-        <w:tc>
-          <w:tcPr>
-            <w:tcW w:w="2338" w:type="dxa"/>
-          </w:tcPr>
-          <w:p/>
+          <w:p>
+            <w:r>
+              <w:t>8B71</w:t>
+            </w:r>
+          </w:p>
+        </w:tc>
+        <w:tc>
+          <w:tcPr>
+            <w:tcW w:w="2338" w:type="dxa"/>
+          </w:tcPr>
+          <w:p>
+            <w:r>
+              <w:t>1000 1011 0111 0001</w:t>
+            </w:r>
+          </w:p>
         </w:tc>
       </w:tr>
       <w:tr>
@@ -366,13 +454,21 @@
           <w:tcPr>
             <w:tcW w:w="2337" w:type="dxa"/>
           </w:tcPr>
-          <w:p/>
-        </w:tc>
-        <w:tc>
-          <w:tcPr>
-            <w:tcW w:w="2338" w:type="dxa"/>
-          </w:tcPr>
-          <w:p/>
+          <w:p>
+            <w:r>
+              <w:t>8DA9</w:t>
+            </w:r>
+          </w:p>
+        </w:tc>
+        <w:tc>
+          <w:tcPr>
+            <w:tcW w:w="2338" w:type="dxa"/>
+          </w:tcPr>
+          <w:p>
+            <w:r>
+              <w:t>1000 1101 1010 1001</w:t>
+            </w:r>
+          </w:p>
         </w:tc>
       </w:tr>
       <w:tr>
@@ -390,13 +486,21 @@
           <w:tcPr>
             <w:tcW w:w="2337" w:type="dxa"/>
           </w:tcPr>
-          <w:p/>
-        </w:tc>
-        <w:tc>
-          <w:tcPr>
-            <w:tcW w:w="2338" w:type="dxa"/>
-          </w:tcPr>
-          <w:p/>
+          <w:p>
+            <w:r>
+              <w:t>E5CA</w:t>
+            </w:r>
+          </w:p>
+        </w:tc>
+        <w:tc>
+          <w:tcPr>
+            <w:tcW w:w="2338" w:type="dxa"/>
+          </w:tcPr>
+          <w:p>
+            <w:r>
+              <w:t>1110 0101 1010 1100</w:t>
+            </w:r>
+          </w:p>
         </w:tc>
       </w:tr>
       <w:tr>
@@ -414,13 +518,21 @@
           <w:tcPr>
             <w:tcW w:w="2337" w:type="dxa"/>
           </w:tcPr>
-          <w:p/>
-        </w:tc>
-        <w:tc>
-          <w:tcPr>
-            <w:tcW w:w="2338" w:type="dxa"/>
-          </w:tcPr>
-          <w:p/>
+          <w:p>
+            <w:r>
+              <w:t>F5F9</w:t>
+            </w:r>
+          </w:p>
+        </w:tc>
+        <w:tc>
+          <w:tcPr>
+            <w:tcW w:w="2338" w:type="dxa"/>
+          </w:tcPr>
+          <w:p>
+            <w:r>
+              <w:t xml:space="preserve">1111 0101 1111 1001 </w:t>
+            </w:r>
+          </w:p>
         </w:tc>
       </w:tr>
       <w:tr>
@@ -438,13 +550,39 @@
           <w:tcPr>
             <w:tcW w:w="2337" w:type="dxa"/>
           </w:tcPr>
-          <w:p/>
-        </w:tc>
-        <w:tc>
-          <w:tcPr>
-            <w:tcW w:w="2338" w:type="dxa"/>
-          </w:tcPr>
-          <w:p/>
+          <w:p>
+            <w:r>
+              <w:t>7A67</w:t>
+            </w:r>
+          </w:p>
+        </w:tc>
+        <w:tc>
+          <w:tcPr>
+            <w:tcW w:w="2338" w:type="dxa"/>
+          </w:tcPr>
+          <w:p>
+            <w:r>
+              <w:t>0111</w:t>
+            </w:r>
+            <w:r>
+              <w:t xml:space="preserve"> </w:t>
+            </w:r>
+            <w:r>
+              <w:t>1010</w:t>
+            </w:r>
+            <w:r>
+              <w:t xml:space="preserve"> </w:t>
+            </w:r>
+            <w:r>
+              <w:t>0110</w:t>
+            </w:r>
+            <w:r>
+              <w:t xml:space="preserve"> </w:t>
+            </w:r>
+            <w:r>
+              <w:t>0111</w:t>
+            </w:r>
+          </w:p>
         </w:tc>
       </w:tr>
     </w:tbl>

</xml_diff>